<commit_message>
Update Template - Sign-ins from IPs that attempt sign-ins to disabled accounts.docx
</commit_message>
<xml_diff>
--- a/Call logging Templates/Template - Sign-ins from IPs that attempt sign-ins to disabled accounts.docx
+++ b/Call logging Templates/Template - Sign-ins from IPs that attempt sign-ins to disabled accounts.docx
@@ -149,6 +149,11 @@
     <w:p>
       <w:r>
         <w:t xml:space="preserve">Location: </w:t>
+      </w:r>
+    </w:p>
+    <w:p>
+      <w:r>
+        <w:t>Device name:</w:t>
       </w:r>
     </w:p>
     <w:p>

</xml_diff>